<commit_message>
Update offer templates and BG HTML label
Revised BG and NL offer template DOCX files and updated the currency label in the BG HTML template from EUR to BGN for terminal handling costs.
</commit_message>
<xml_diff>
--- a/src/main/resources/offer_template_BG.docx
+++ b/src/main/resources/offer_template_BG.docx
@@ -1619,16 +1619,80 @@
         <w:rPr>
           <w:rFonts w:asciiTheme="minorHAnsi" w:hAnsiTheme="minorHAnsi" w:cstheme="minorHAnsi"/>
           <w:color w:val="000000"/>
-        </w:rPr>
-      </w:pPr>
-      <w:r>
-        <w:rPr>
-          <w:rFonts w:asciiTheme="minorHAnsi" w:hAnsiTheme="minorHAnsi" w:cstheme="minorHAnsi"/>
-          <w:color w:val="000000"/>
-          <w:sz w:val="24"/>
-          <w:szCs w:val="24"/>
-        </w:rPr>
-        <w:t>Копие на лична</w:t>
+          <w:sz w:val="24"/>
+          <w:szCs w:val="24"/>
+        </w:rPr>
+      </w:pPr>
+      <w:r>
+        <w:rPr>
+          <w:rFonts w:asciiTheme="minorHAnsi" w:hAnsiTheme="minorHAnsi" w:cstheme="minorHAnsi"/>
+          <w:color w:val="000000"/>
+          <w:sz w:val="24"/>
+          <w:szCs w:val="24"/>
+          <w:lang w:val="en-US"/>
+        </w:rPr>
+        <w:t xml:space="preserve">EIN </w:t>
+      </w:r>
+      <w:r>
+        <w:rPr>
+          <w:rFonts w:asciiTheme="minorHAnsi" w:hAnsiTheme="minorHAnsi" w:cstheme="minorHAnsi"/>
+          <w:color w:val="000000"/>
+          <w:sz w:val="24"/>
+          <w:szCs w:val="24"/>
+        </w:rPr>
+        <w:t>номер на износителя.</w:t>
+      </w:r>
+    </w:p>
+    <w:p>
+      <w:pPr>
+        <w:pStyle w:val="ListParagraph"/>
+        <w:numPr>
+          <w:ilvl w:val="0"/>
+          <w:numId w:val="2"/>
+        </w:numPr>
+        <w:spacing w:before="120" w:after="120"/>
+        <w:ind w:left="993" w:right="720" w:hanging="284"/>
+        <w:jc w:val="both"/>
+        <w:rPr>
+          <w:rFonts w:asciiTheme="minorHAnsi" w:hAnsiTheme="minorHAnsi" w:cstheme="minorHAnsi"/>
+          <w:color w:val="000000"/>
+        </w:rPr>
+      </w:pPr>
+      <w:r>
+        <w:rPr>
+          <w:rFonts w:asciiTheme="minorHAnsi" w:hAnsiTheme="minorHAnsi" w:cstheme="minorHAnsi"/>
+          <w:color w:val="000000"/>
+          <w:sz w:val="24"/>
+          <w:szCs w:val="24"/>
+        </w:rPr>
+        <w:t xml:space="preserve">Копие </w:t>
+      </w:r>
+      <w:r>
+        <w:rPr>
+          <w:rFonts w:asciiTheme="minorHAnsi" w:hAnsiTheme="minorHAnsi" w:cstheme="minorHAnsi"/>
+          <w:color w:val="000000"/>
+          <w:sz w:val="24"/>
+          <w:szCs w:val="24"/>
+        </w:rPr>
+        <w:t>на</w:t>
+      </w:r>
+      <w:r>
+        <w:rPr>
+          <w:rFonts w:asciiTheme="minorHAnsi" w:hAnsiTheme="minorHAnsi" w:cstheme="minorHAnsi"/>
+          <w:color w:val="000000"/>
+          <w:sz w:val="24"/>
+          <w:szCs w:val="24"/>
+        </w:rPr>
+        <w:t xml:space="preserve"> лична</w:t>
+      </w:r>
+      <w:r>
+        <w:rPr>
+          <w:rFonts w:asciiTheme="minorHAnsi" w:hAnsiTheme="minorHAnsi" w:cstheme="minorHAnsi"/>
+          <w:color w:val="000000"/>
+          <w:sz w:val="24"/>
+          <w:szCs w:val="24"/>
+        </w:rPr>
+        <w:t>та</w:t>
       </w:r>
       <w:r>
         <w:rPr>
@@ -1656,33 +1720,6 @@
           <w:szCs w:val="24"/>
         </w:rPr>
         <w:t>я</w:t>
-      </w:r>
-      <w:r>
-        <w:rPr>
-          <w:rFonts w:asciiTheme="minorHAnsi" w:hAnsiTheme="minorHAnsi" w:cstheme="minorHAnsi"/>
-          <w:color w:val="000000"/>
-          <w:sz w:val="24"/>
-          <w:szCs w:val="24"/>
-        </w:rPr>
-        <w:t xml:space="preserve"> за</w:t>
-      </w:r>
-      <w:r>
-        <w:rPr>
-          <w:rFonts w:asciiTheme="minorHAnsi" w:hAnsiTheme="minorHAnsi" w:cstheme="minorHAnsi"/>
-          <w:color w:val="000000"/>
-          <w:sz w:val="24"/>
-          <w:szCs w:val="24"/>
-        </w:rPr>
-        <w:t xml:space="preserve"> ф</w:t>
-      </w:r>
-      <w:r>
-        <w:rPr>
-          <w:rFonts w:asciiTheme="minorHAnsi" w:hAnsiTheme="minorHAnsi" w:cstheme="minorHAnsi"/>
-          <w:color w:val="000000"/>
-          <w:sz w:val="24"/>
-          <w:szCs w:val="24"/>
-        </w:rPr>
-        <w:t>изическо лице</w:t>
       </w:r>
       <w:r>
         <w:rPr>

</xml_diff>